<commit_message>
Use table header feature on WordLinks example
</commit_message>
<xml_diff>
--- a/Beginner/WordLinks/result.docx
+++ b/Beginner/WordLinks/result.docx
@@ -6,14 +6,126 @@
       <w:pPr>
         <w:pStyle w:val="Title"/>
         <w:rPr>
-          <w:lang w:val="en-US"/>
-        </w:rPr>
-      </w:pPr>
-      <w:r>
-        <w:rPr>
+          <w:sz w:val="48"/>
+          <w:szCs w:val="48"/>
+          <w:lang w:val="en-US"/>
+        </w:rPr>
+      </w:pPr>
+      <w:r>
+        <w:rPr>
+          <w:sz w:val="48"/>
+          <w:szCs w:val="48"/>
           <w:lang w:val="en-US"/>
         </w:rPr>
         <w:t>Favorites</w:t>
+      </w:r>
+    </w:p>
+    <w:p>
+      <w:pPr>
+        <w:rPr>
+          <w:sz w:val="24"/>
+          <w:szCs w:val="24"/>
+          <w:lang w:val="en-US"/>
+        </w:rPr>
+      </w:pPr>
+      <w:r>
+        <w:rPr>
+          <w:sz w:val="24"/>
+          <w:szCs w:val="24"/>
+          <w:lang w:val="en-US"/>
+        </w:rPr>
+        <w:t>Table header repeated in multiple pages</w:t>
+      </w:r>
+    </w:p>
+    <w:p>
+      <w:pPr>
+        <w:rPr>
+          <w:lang w:val="en-US"/>
+        </w:rPr>
+      </w:pPr>
+      <w:r>
+        <w:rPr>
+          <w:lang w:val="en-US"/>
+        </w:rPr>
+        <w:t>F</w:t>
+      </w:r>
+      <w:r>
+        <w:rPr>
+          <w:lang w:val="en-US"/>
+        </w:rPr>
+        <w:t>irst r</w:t>
+      </w:r>
+      <w:r>
+        <w:rPr>
+          <w:lang w:val="en-US"/>
+        </w:rPr>
+        <w:t>o</w:t>
+      </w:r>
+      <w:r>
+        <w:rPr>
+          <w:lang w:val="en-US"/>
+        </w:rPr>
+        <w:t xml:space="preserve">w of </w:t>
+      </w:r>
+      <w:r>
+        <w:rPr>
+          <w:lang w:val="en-US"/>
+        </w:rPr>
+        <w:t xml:space="preserve">the </w:t>
+      </w:r>
+      <w:r>
+        <w:rPr>
+          <w:lang w:val="en-US"/>
+        </w:rPr>
+        <w:t>table</w:t>
+      </w:r>
+      <w:r>
+        <w:rPr>
+          <w:lang w:val="en-US"/>
+        </w:rPr>
+        <w:t xml:space="preserve"> (header)</w:t>
+      </w:r>
+      <w:r>
+        <w:rPr>
+          <w:lang w:val="en-US"/>
+        </w:rPr>
+        <w:t xml:space="preserve"> is </w:t>
+      </w:r>
+      <w:r>
+        <w:rPr>
+          <w:lang w:val="en-US"/>
+        </w:rPr>
+        <w:t>configured</w:t>
+      </w:r>
+      <w:r>
+        <w:rPr>
+          <w:lang w:val="en-US"/>
+        </w:rPr>
+        <w:t xml:space="preserve"> in Table properties - Row - Options - Repeat as header row at the top of each page... this </w:t>
+      </w:r>
+      <w:r>
+        <w:rPr>
+          <w:lang w:val="en-US"/>
+        </w:rPr>
+        <w:t xml:space="preserve">feature combined with rows populated through </w:t>
+      </w:r>
+      <w:r>
+        <w:rPr>
+          <w:lang w:val="en-US"/>
+        </w:rPr>
+        <w:t xml:space="preserve">Templater </w:t>
+      </w:r>
+      <w:r>
+        <w:rPr>
+          <w:lang w:val="en-US"/>
+        </w:rPr>
+        <w:t>allows for good looking tables by leveraging Word</w:t>
+      </w:r>
+      <w:r>
+        <w:rPr>
+          <w:lang w:val="en-US"/>
+        </w:rPr>
+        <w:t xml:space="preserve"> feature.</w:t>
       </w:r>
     </w:p>
     <w:tbl>
@@ -31,6 +143,7 @@
       <w:tr>
         <w:trPr>
           <w:cnfStyle w:val="100000000000"/>
+          <w:tblHeader/>
         </w:trPr>
         <w:tc>
           <w:tcPr>
@@ -40,11 +153,15 @@
           <w:p>
             <w:pPr>
               <w:rPr>
+                <w:sz w:val="28"/>
+                <w:szCs w:val="28"/>
                 <w:lang w:val="en-US"/>
               </w:rPr>
             </w:pPr>
             <w:r>
               <w:rPr>
+                <w:sz w:val="28"/>
+                <w:szCs w:val="28"/>
                 <w:lang w:val="en-US"/>
               </w:rPr>
               <w:t>Event</w:t>
@@ -59,11 +176,15 @@
             <w:pPr>
               <w:cnfStyle w:val="100000000000"/>
               <w:rPr>
+                <w:sz w:val="28"/>
+                <w:szCs w:val="28"/>
                 <w:lang w:val="en-US"/>
               </w:rPr>
             </w:pPr>
             <w:r>
               <w:rPr>
+                <w:sz w:val="28"/>
+                <w:szCs w:val="28"/>
                 <w:lang w:val="en-US"/>
               </w:rPr>
               <w:t>Date</w:t>
@@ -78,11 +199,15 @@
             <w:pPr>
               <w:cnfStyle w:val="100000000000"/>
               <w:rPr>
+                <w:sz w:val="28"/>
+                <w:szCs w:val="28"/>
                 <w:lang w:val="en-US"/>
               </w:rPr>
             </w:pPr>
             <w:r>
               <w:rPr>
+                <w:sz w:val="28"/>
+                <w:szCs w:val="28"/>
                 <w:lang w:val="en-US"/>
               </w:rPr>
               <w:t>Link</w:t>
@@ -97,11 +222,15 @@
             <w:pPr>
               <w:cnfStyle w:val="100000000000"/>
               <w:rPr>
+                <w:sz w:val="28"/>
+                <w:szCs w:val="28"/>
                 <w:lang w:val="en-US"/>
               </w:rPr>
             </w:pPr>
             <w:r>
               <w:rPr>
+                <w:sz w:val="28"/>
+                <w:szCs w:val="28"/>
                 <w:lang w:val="en-US"/>
               </w:rPr>
               <w:t>Email</w:t>
@@ -213,7 +342,7 @@
                 <w:lang w:eastAsia="hr-HR"/>
               </w:rPr>
               <w:drawing>
-                <wp:anchor distT="0" distB="0" distL="114300" distR="114300" simplePos="0" relativeHeight="251653120" behindDoc="0" locked="0" layoutInCell="1" allowOverlap="1">
+                <wp:anchor distT="0" distB="0" distL="114300" distR="114300" simplePos="0" relativeHeight="251642880" behindDoc="0" locked="0" layoutInCell="1" allowOverlap="1">
                   <wp:simplePos x="3995827" y="1733909"/>
                   <wp:positionH relativeFrom="margin">
                     <wp:posOffset>19050</wp:posOffset>
@@ -285,7 +414,7 @@
                 <w:lang w:eastAsia="hr-HR"/>
               </w:rPr>
               <w:drawing>
-                <wp:anchor distT="0" distB="0" distL="114300" distR="114300" simplePos="0" relativeHeight="251656192" behindDoc="0" locked="0" layoutInCell="1" allowOverlap="1">
+                <wp:anchor distT="0" distB="0" distL="114300" distR="114300" simplePos="0" relativeHeight="251651072" behindDoc="0" locked="0" layoutInCell="1" allowOverlap="1">
                   <wp:simplePos x="5341548" y="1733909"/>
                   <wp:positionH relativeFrom="margin">
                     <wp:align>left</wp:align>
@@ -340,6 +469,7 @@
             <w:r>
               <w:rPr>
                 <w:rStyle w:val="EndnoteReference"/>
+                <w:lang w:val="en-US"/>
               </w:rPr>
               <w:endnoteReference w:id="1"/>
             </w:r>
@@ -367,7 +497,7 @@
                 <w:lang w:val="en-US"/>
               </w:rPr>
               <w:pict>
-                <v:shapetype id="_x1bb90a68-833a-4c00-9095-0ade2129fdb1" o:spid="_x0000_m1029" coordsize="21600,21600" o:spt="136" adj="10800" path="m@7,l@8,m@5,21600l@6,21600e">
+                <v:shapetype id="_x534d996d-d405-4a03-af2c-cae7f3a7c952" o:spid="_x0000_m1039" coordsize="21600,21600" o:spt="136" adj="10800" path="m@7,l@8,m@5,21600l@6,21600e">
                   <v:formulas>
                     <v:f eqn="sum #0 0 10800"/>
                     <v:f eqn="prod #0 2 1"/>
@@ -407,7 +537,7 @@
                 <w:lang w:val="en-US"/>
               </w:rPr>
               <w:pict>
-                <v:shape id="_x1d1bec0c-c2b7-468b-9485-41e527711afb" o:spid="_x0000_s1028" type="#_x1bb90a68-833a-4c00-9095-0ade2129fdb1" style="width:174.75pt;height:20.25pt;mso-left-percent:-10001;mso-top-percent:-10001;mso-position-horizontal:absolute;mso-position-horizontal-relative:char;mso-position-vertical:absolute;mso-position-vertical-relative:line;mso-left-percent:-10001;mso-top-percent:-10001" o:allowoverlap="t">
+                <v:shape id="_x66a6bf1a-60fe-4ddc-a6d3-13e447481e8d" o:spid="_x0000_s1038" type="#_x534d996d-d405-4a03-af2c-cae7f3a7c952" style="width:175pt;height:20.1pt;mso-left-percent:-10001;mso-top-percent:-10001;mso-position-horizontal:absolute;mso-position-horizontal-relative:char;mso-position-vertical:absolute;mso-position-vertical-relative:line;mso-left-percent:-10001;mso-top-percent:-10001" o:allowoverlap="t">
                   <v:shadow type="single" color="#868686"/>
                   <v:textpath on="t" style="font-family:&quot;Arial Black&quot;;font-size:14pt;font-weight:bold;v-text-kern:t" fitshape="t" trim="t" fitpath="t" string="The Viking at Stamford Bridge"/>
                   <o:lock v:ext="edit" rotation="f" position="f"/>
@@ -464,7 +594,7 @@
                 <w:lang w:eastAsia="hr-HR"/>
               </w:rPr>
               <w:drawing>
-                <wp:anchor distT="0" distB="0" distL="114300" distR="114300" simplePos="0" relativeHeight="251654144" behindDoc="0" locked="0" layoutInCell="1" allowOverlap="1">
+                <wp:anchor distT="0" distB="0" distL="114300" distR="114300" simplePos="0" relativeHeight="251643904" behindDoc="0" locked="0" layoutInCell="1" allowOverlap="1">
                   <wp:simplePos x="3995827" y="1733909"/>
                   <wp:positionH relativeFrom="margin">
                     <wp:posOffset>19050</wp:posOffset>
@@ -536,7 +666,7 @@
                 <w:lang w:eastAsia="hr-HR"/>
               </w:rPr>
               <w:drawing>
-                <wp:anchor distT="0" distB="0" distL="114300" distR="114300" simplePos="0" relativeHeight="251657216" behindDoc="0" locked="0" layoutInCell="1" allowOverlap="1">
+                <wp:anchor distT="0" distB="0" distL="114300" distR="114300" simplePos="0" relativeHeight="251652096" behindDoc="0" locked="0" layoutInCell="1" allowOverlap="1">
                   <wp:simplePos x="5341548" y="1733909"/>
                   <wp:positionH relativeFrom="margin">
                     <wp:align>left</wp:align>
@@ -591,6 +721,7 @@
             <w:r>
               <w:rPr>
                 <w:rStyle w:val="EndnoteReference"/>
+                <w:lang w:val="en-US"/>
               </w:rPr>
               <w:endnoteReference w:id="2"/>
             </w:r>
@@ -619,7 +750,7 @@
                 <w:lang w:val="en-US"/>
               </w:rPr>
               <w:pict>
-                <v:shapetype id="_x5438b532-c1b2-4129-be34-eabe8d08aac3" o:spid="_x0000_m1027" coordsize="21600,21600" o:spt="136" adj="10800" path="m@7,l@8,m@5,21600l@6,21600e">
+                <v:shapetype id="_x863d5421-b5b8-4867-9b2c-3b91d9be2da5" o:spid="_x0000_m1037" coordsize="21600,21600" o:spt="136" adj="10800" path="m@7,l@8,m@5,21600l@6,21600e">
                   <v:formulas>
                     <v:f eqn="sum #0 0 10800"/>
                     <v:f eqn="prod #0 2 1"/>
@@ -659,7 +790,7 @@
                 <w:lang w:val="en-US"/>
               </w:rPr>
               <w:pict>
-                <v:shape id="_x4ee7208b-45cf-472f-b016-9b1d813bf266" o:spid="_x0000_s1026" type="#_x5438b532-c1b2-4129-be34-eabe8d08aac3" style="width:174.75pt;height:20.25pt;mso-left-percent:-10001;mso-top-percent:-10001;mso-position-horizontal:absolute;mso-position-horizontal-relative:char;mso-position-vertical:absolute;mso-position-vertical-relative:line;mso-left-percent:-10001;mso-top-percent:-10001" o:allowoverlap="t">
+                <v:shape id="_xe044e732-133b-4185-882d-998ffdb4ad25" o:spid="_x0000_s1036" type="#_x863d5421-b5b8-4867-9b2c-3b91d9be2da5" style="width:175pt;height:20.1pt;mso-left-percent:-10001;mso-top-percent:-10001;mso-position-horizontal:absolute;mso-position-horizontal-relative:char;mso-position-vertical:absolute;mso-position-vertical-relative:line;mso-left-percent:-10001;mso-top-percent:-10001" o:allowoverlap="t">
                   <v:shadow type="single" color="#868686"/>
                   <v:textpath on="t" style="font-family:&quot;Arial Black&quot;;font-size:14pt;font-weight:bold;v-text-kern:t" fitshape="t" trim="t" fitpath="t" string="World war I"/>
                   <o:lock v:ext="edit" rotation="f" position="f"/>
@@ -716,7 +847,7 @@
                 <w:lang w:eastAsia="hr-HR"/>
               </w:rPr>
               <w:drawing>
-                <wp:anchor distT="0" distB="0" distL="114300" distR="114300" simplePos="0" relativeHeight="251655168" behindDoc="0" locked="0" layoutInCell="1" allowOverlap="1">
+                <wp:anchor distT="0" distB="0" distL="114300" distR="114300" simplePos="0" relativeHeight="251644928" behindDoc="0" locked="0" layoutInCell="1" allowOverlap="1">
                   <wp:simplePos x="3995827" y="1733909"/>
                   <wp:positionH relativeFrom="margin">
                     <wp:posOffset>19050</wp:posOffset>
@@ -788,7 +919,7 @@
                 <w:lang w:eastAsia="hr-HR"/>
               </w:rPr>
               <w:drawing>
-                <wp:anchor distT="0" distB="0" distL="114300" distR="114300" simplePos="0" relativeHeight="251658240" behindDoc="0" locked="0" layoutInCell="1" allowOverlap="1">
+                <wp:anchor distT="0" distB="0" distL="114300" distR="114300" simplePos="0" relativeHeight="251653120" behindDoc="0" locked="0" layoutInCell="1" allowOverlap="1">
                   <wp:simplePos x="5341548" y="1733909"/>
                   <wp:positionH relativeFrom="margin">
                     <wp:align>left</wp:align>
@@ -843,8 +974,1272 @@
             <w:r>
               <w:rPr>
                 <w:rStyle w:val="EndnoteReference"/>
+                <w:lang w:val="en-US"/>
               </w:rPr>
               <w:endnoteReference w:id="3"/>
+            </w:r>
+          </w:p>
+        </w:tc>
+      </w:tr>
+      <w:tr>
+        <w:trPr>
+          <w:trHeight w:val="674"/>
+        </w:trPr>
+        <w:tc>
+          <w:tcPr>
+            <w:cnfStyle w:val="001000000000"/>
+            <w:tcW w:w="1434" w:type="pct"/>
+            <w:vAlign w:val="center"/>
+          </w:tcPr>
+          <w:p>
+            <w:pPr>
+              <w:rPr>
+                <w:lang w:val="en-US"/>
+              </w:rPr>
+            </w:pPr>
+            <w:r>
+              <w:rPr>
+                <w:lang w:val="en-US"/>
+              </w:rPr>
+              <w:pict>
+                <v:shapetype id="_x0f70868b-e8cf-4270-a249-6e023cc19d45" o:spid="_x0000_m1035" coordsize="21600,21600" o:spt="136" adj="10800" path="m@7,l@8,m@5,21600l@6,21600e">
+                  <v:formulas>
+                    <v:f eqn="sum #0 0 10800"/>
+                    <v:f eqn="prod #0 2 1"/>
+                    <v:f eqn="sum 21600 0 @1"/>
+                    <v:f eqn="sum 0 0 @2"/>
+                    <v:f eqn="sum 21600 0 @3"/>
+                    <v:f eqn="if @0 @3 0"/>
+                    <v:f eqn="if @0 21600 @1"/>
+                    <v:f eqn="if @0 0 @2"/>
+                    <v:f eqn="if @0 @4 21600"/>
+                    <v:f eqn="mid @5 @6"/>
+                    <v:f eqn="mid @8 @5"/>
+                    <v:f eqn="mid @7 @8"/>
+                    <v:f eqn="mid @6 @7"/>
+                    <v:f eqn="sum @6 0 @5"/>
+                  </v:formulas>
+                  <v:path textpathok="t" o:connecttype="custom" o:connectlocs="@9,0;@10,10800;@11,21600;@12,10800" o:connectangles="270,180,90,0"/>
+                  <v:textpath on="t" fitshape="t"/>
+                  <v:handles>
+                    <v:h position="#0,bottomRight" xrange="6629,14971"/>
+                  </v:handles>
+                  <o:lock v:ext="edit" text="t" shapetype="t"/>
+                </v:shapetype>
+              </w:pict>
+            </w:r>
+            <w:r>
+              <w:rPr>
+                <w:b w:val="0"/>
+                <w:bCs w:val="0"/>
+                <w:lang w:val="en-US"/>
+              </w:rPr>
+            </w:r>
+            <w:r>
+              <w:rPr>
+                <w:b w:val="0"/>
+                <w:bCs w:val="0"/>
+                <w:lang w:val="en-US"/>
+              </w:rPr>
+              <w:pict>
+                <v:shape id="_x21c1550e-77f4-4c2a-bf8e-9d66a017d6f0" o:spid="_x0000_s1034" type="#_x0f70868b-e8cf-4270-a249-6e023cc19d45" style="width:175pt;height:20.1pt;mso-left-percent:-10001;mso-top-percent:-10001;mso-position-horizontal:absolute;mso-position-horizontal-relative:char;mso-position-vertical:absolute;mso-position-vertical-relative:line;mso-left-percent:-10001;mso-top-percent:-10001" o:allowoverlap="t">
+                  <v:shadow type="single" color="#868686"/>
+                  <v:textpath on="t" style="font-family:&quot;Arial Black&quot;;font-size:14pt;font-weight:bold;v-text-kern:t" fitshape="t" trim="t" fitpath="t" string="World war II"/>
+                  <o:lock v:ext="edit" rotation="f" position="f"/>
+                </v:shape>
+              </w:pict>
+            </w:r>
+            <w:r>
+              <w:rPr>
+                <w:rStyle w:val="FootnoteReference"/>
+                <w:b w:val="0"/>
+                <w:bCs w:val="0"/>
+                <w:lang w:val="en-US"/>
+              </w:rPr>
+              <w:footnoteReference w:id="4"/>
+            </w:r>
+          </w:p>
+        </w:tc>
+        <w:tc>
+          <w:tcPr>
+            <w:tcW w:w="897" w:type="pct"/>
+            <w:vAlign w:val="center"/>
+          </w:tcPr>
+          <w:p>
+            <w:pPr>
+              <w:cnfStyle w:val="000000000000"/>
+              <w:rPr>
+                <w:lang w:val="en-US"/>
+              </w:rPr>
+            </w:pPr>
+            <w:r>
+              <w:rPr>
+                <w:lang w:val="en-US"/>
+              </w:rPr>
+              <w:t>1.9.1939.</w:t>
+            </w:r>
+          </w:p>
+        </w:tc>
+        <w:tc>
+          <w:tcPr>
+            <w:tcW w:w="1419" w:type="pct"/>
+            <w:vAlign w:val="center"/>
+          </w:tcPr>
+          <w:p>
+            <w:pPr>
+              <w:jc w:val="center"/>
+              <w:cnfStyle w:val="000000000000"/>
+              <w:rPr>
+                <w:lang w:val="en-US"/>
+              </w:rPr>
+            </w:pPr>
+            <w:r>
+              <w:rPr>
+                <w:noProof/>
+                <w:lang w:eastAsia="hr-HR"/>
+              </w:rPr>
+              <w:drawing>
+                <wp:anchor distT="0" distB="0" distL="114300" distR="114300" simplePos="0" relativeHeight="251645952" behindDoc="0" locked="0" layoutInCell="1" allowOverlap="1">
+                  <wp:simplePos x="3995827" y="1733909"/>
+                  <wp:positionH relativeFrom="margin">
+                    <wp:posOffset>19050</wp:posOffset>
+                  </wp:positionH>
+                  <wp:positionV relativeFrom="margin">
+                    <wp:posOffset>-635</wp:posOffset>
+                  </wp:positionV>
+                  <wp:extent cx="193675" cy="189230"/>
+                  <wp:effectExtent l="19050" t="0" r="0" b="0"/>
+                  <wp:wrapSquare wrapText="bothSides"/>
+                  <wp:docPr id="8" name="Picture 0" descr="link.jpg"/>
+                  <wp:cNvGraphicFramePr>
+                    <a:graphicFrameLocks xmlns:a="http://schemas.openxmlformats.org/drawingml/2006/main" noChangeAspect="1"/>
+                  </wp:cNvGraphicFramePr>
+                  <a:graphic xmlns:a="http://schemas.openxmlformats.org/drawingml/2006/main">
+                    <a:graphicData uri="http://schemas.openxmlformats.org/drawingml/2006/picture">
+                      <pic:pic xmlns:pic="http://schemas.openxmlformats.org/drawingml/2006/picture">
+                        <pic:nvPicPr>
+                          <pic:cNvPr id="0" name="link.jpg"/>
+                          <pic:cNvPicPr/>
+                        </pic:nvPicPr>
+                        <pic:blipFill>
+                          <a:blip r:embed="rId8" cstate="print"/>
+                          <a:stretch>
+                            <a:fillRect/>
+                          </a:stretch>
+                        </pic:blipFill>
+                        <pic:spPr>
+                          <a:xfrm>
+                            <a:off x="0" y="0"/>
+                            <a:ext cx="193675" cy="189230"/>
+                          </a:xfrm>
+                          <a:prstGeom prst="rect">
+                            <a:avLst/>
+                          </a:prstGeom>
+                        </pic:spPr>
+                      </pic:pic>
+                    </a:graphicData>
+                  </a:graphic>
+                </wp:anchor>
+              </w:drawing>
+            </w:r>
+            <w:hyperlink r:id="rId16" w:history="1">
+              <w:r>
+                <w:rPr>
+                  <w:rStyle w:val="Hyperlink"/>
+                  <w:lang w:val="en-US"/>
+                </w:rPr>
+                <w:t>Wikipedia</w:t>
+              </w:r>
+            </w:hyperlink>
+          </w:p>
+        </w:tc>
+        <w:tc>
+          <w:tcPr>
+            <w:tcW w:w="1250" w:type="pct"/>
+            <w:vAlign w:val="center"/>
+          </w:tcPr>
+          <w:p>
+            <w:pPr>
+              <w:cnfStyle w:val="000000000000"/>
+              <w:rPr>
+                <w:lang w:val="en-US"/>
+              </w:rPr>
+            </w:pPr>
+            <w:r>
+              <w:rPr>
+                <w:noProof/>
+                <w:lang w:eastAsia="hr-HR"/>
+              </w:rPr>
+              <w:drawing>
+                <wp:anchor distT="0" distB="0" distL="114300" distR="114300" simplePos="0" relativeHeight="251654144" behindDoc="0" locked="0" layoutInCell="1" allowOverlap="1">
+                  <wp:simplePos x="5341548" y="1733909"/>
+                  <wp:positionH relativeFrom="margin">
+                    <wp:align>left</wp:align>
+                  </wp:positionH>
+                  <wp:positionV relativeFrom="margin">
+                    <wp:align>top</wp:align>
+                  </wp:positionV>
+                  <wp:extent cx="240749" cy="241540"/>
+                  <wp:effectExtent l="19050" t="0" r="6901" b="0"/>
+                  <wp:wrapSquare wrapText="bothSides"/>
+                  <wp:docPr id="9" name="Picture 1" descr="email.jpg"/>
+                  <wp:cNvGraphicFramePr>
+                    <a:graphicFrameLocks xmlns:a="http://schemas.openxmlformats.org/drawingml/2006/main" noChangeAspect="1"/>
+                  </wp:cNvGraphicFramePr>
+                  <a:graphic xmlns:a="http://schemas.openxmlformats.org/drawingml/2006/main">
+                    <a:graphicData uri="http://schemas.openxmlformats.org/drawingml/2006/picture">
+                      <pic:pic xmlns:pic="http://schemas.openxmlformats.org/drawingml/2006/picture">
+                        <pic:nvPicPr>
+                          <pic:cNvPr id="0" name="email.jpg"/>
+                          <pic:cNvPicPr/>
+                        </pic:nvPicPr>
+                        <pic:blipFill>
+                          <a:blip r:embed="rId10" cstate="print"/>
+                          <a:stretch>
+                            <a:fillRect/>
+                          </a:stretch>
+                        </pic:blipFill>
+                        <pic:spPr>
+                          <a:xfrm>
+                            <a:off x="0" y="0"/>
+                            <a:ext cx="240749" cy="241540"/>
+                          </a:xfrm>
+                          <a:prstGeom prst="rect">
+                            <a:avLst/>
+                          </a:prstGeom>
+                        </pic:spPr>
+                      </pic:pic>
+                    </a:graphicData>
+                  </a:graphic>
+                </wp:anchor>
+              </w:drawing>
+            </w:r>
+            <w:hyperlink r:id="rId17" w:history="1">
+              <w:r>
+                <w:rPr>
+                  <w:rStyle w:val="Hyperlink"/>
+                  <w:lang w:val="en-US"/>
+                </w:rPr>
+                <w:t>Historians</w:t>
+              </w:r>
+            </w:hyperlink>
+            <w:r>
+              <w:rPr>
+                <w:rStyle w:val="EndnoteReference"/>
+                <w:lang w:val="en-US"/>
+              </w:rPr>
+              <w:endnoteReference w:id="4"/>
+            </w:r>
+          </w:p>
+        </w:tc>
+      </w:tr>
+      <w:tr>
+        <w:trPr>
+          <w:cnfStyle w:val="000000100000"/>
+          <w:trHeight w:val="674"/>
+        </w:trPr>
+        <w:tc>
+          <w:tcPr>
+            <w:cnfStyle w:val="001000000000"/>
+            <w:tcW w:w="1434" w:type="pct"/>
+            <w:vAlign w:val="center"/>
+          </w:tcPr>
+          <w:p>
+            <w:pPr>
+              <w:rPr>
+                <w:lang w:val="en-US"/>
+              </w:rPr>
+            </w:pPr>
+            <w:r>
+              <w:rPr>
+                <w:lang w:val="en-US"/>
+              </w:rPr>
+              <w:pict>
+                <v:shapetype id="_xf7f12977-1ebe-42b8-91c2-c8c23447d6ad" o:spid="_x0000_m1033" coordsize="21600,21600" o:spt="136" adj="10800" path="m@7,l@8,m@5,21600l@6,21600e">
+                  <v:formulas>
+                    <v:f eqn="sum #0 0 10800"/>
+                    <v:f eqn="prod #0 2 1"/>
+                    <v:f eqn="sum 21600 0 @1"/>
+                    <v:f eqn="sum 0 0 @2"/>
+                    <v:f eqn="sum 21600 0 @3"/>
+                    <v:f eqn="if @0 @3 0"/>
+                    <v:f eqn="if @0 21600 @1"/>
+                    <v:f eqn="if @0 0 @2"/>
+                    <v:f eqn="if @0 @4 21600"/>
+                    <v:f eqn="mid @5 @6"/>
+                    <v:f eqn="mid @8 @5"/>
+                    <v:f eqn="mid @7 @8"/>
+                    <v:f eqn="mid @6 @7"/>
+                    <v:f eqn="sum @6 0 @5"/>
+                  </v:formulas>
+                  <v:path textpathok="t" o:connecttype="custom" o:connectlocs="@9,0;@10,10800;@11,21600;@12,10800" o:connectangles="270,180,90,0"/>
+                  <v:textpath on="t" fitshape="t"/>
+                  <v:handles>
+                    <v:h position="#0,bottomRight" xrange="6629,14971"/>
+                  </v:handles>
+                  <o:lock v:ext="edit" text="t" shapetype="t"/>
+                </v:shapetype>
+              </w:pict>
+            </w:r>
+            <w:r>
+              <w:rPr>
+                <w:b w:val="0"/>
+                <w:bCs w:val="0"/>
+                <w:lang w:val="en-US"/>
+              </w:rPr>
+            </w:r>
+            <w:r>
+              <w:rPr>
+                <w:b w:val="0"/>
+                <w:bCs w:val="0"/>
+                <w:lang w:val="en-US"/>
+              </w:rPr>
+              <w:pict>
+                <v:shape id="_xc8e5d588-8217-4196-8ed6-fe886c67d33c" o:spid="_x0000_s1032" type="#_xf7f12977-1ebe-42b8-91c2-c8c23447d6ad" style="width:175pt;height:20.1pt;mso-left-percent:-10001;mso-top-percent:-10001;mso-position-horizontal:absolute;mso-position-horizontal-relative:char;mso-position-vertical:absolute;mso-position-vertical-relative:line;mso-left-percent:-10001;mso-top-percent:-10001" o:allowoverlap="t">
+                  <v:shadow type="single" color="#868686"/>
+                  <v:textpath on="t" style="font-family:&quot;Arial Black&quot;;font-size:14pt;font-weight:bold;v-text-kern:t" fitshape="t" trim="t" fitpath="t" string="Printing press"/>
+                  <o:lock v:ext="edit" rotation="f" position="f"/>
+                </v:shape>
+              </w:pict>
+            </w:r>
+            <w:r>
+              <w:rPr>
+                <w:rStyle w:val="FootnoteReference"/>
+                <w:b w:val="0"/>
+                <w:bCs w:val="0"/>
+                <w:lang w:val="en-US"/>
+              </w:rPr>
+              <w:footnoteReference w:id="5"/>
+            </w:r>
+          </w:p>
+        </w:tc>
+        <w:tc>
+          <w:tcPr>
+            <w:tcW w:w="897" w:type="pct"/>
+            <w:vAlign w:val="center"/>
+          </w:tcPr>
+          <w:p>
+            <w:pPr>
+              <w:cnfStyle w:val="000000100000"/>
+              <w:rPr>
+                <w:lang w:val="en-US"/>
+              </w:rPr>
+            </w:pPr>
+            <w:r>
+              <w:rPr>
+                <w:lang w:val="en-US"/>
+              </w:rPr>
+              <w:t>1440</w:t>
+            </w:r>
+          </w:p>
+        </w:tc>
+        <w:tc>
+          <w:tcPr>
+            <w:tcW w:w="1419" w:type="pct"/>
+            <w:vAlign w:val="center"/>
+          </w:tcPr>
+          <w:p>
+            <w:pPr>
+              <w:jc w:val="center"/>
+              <w:cnfStyle w:val="000000100000"/>
+              <w:rPr>
+                <w:lang w:val="en-US"/>
+              </w:rPr>
+            </w:pPr>
+            <w:r>
+              <w:rPr>
+                <w:noProof/>
+                <w:lang w:eastAsia="hr-HR"/>
+              </w:rPr>
+              <w:drawing>
+                <wp:anchor distT="0" distB="0" distL="114300" distR="114300" simplePos="0" relativeHeight="251646976" behindDoc="0" locked="0" layoutInCell="1" allowOverlap="1">
+                  <wp:simplePos x="3995827" y="1733909"/>
+                  <wp:positionH relativeFrom="margin">
+                    <wp:posOffset>19050</wp:posOffset>
+                  </wp:positionH>
+                  <wp:positionV relativeFrom="margin">
+                    <wp:posOffset>-635</wp:posOffset>
+                  </wp:positionV>
+                  <wp:extent cx="193675" cy="189230"/>
+                  <wp:effectExtent l="19050" t="0" r="0" b="0"/>
+                  <wp:wrapSquare wrapText="bothSides"/>
+                  <wp:docPr id="10" name="Picture 0" descr="link.jpg"/>
+                  <wp:cNvGraphicFramePr>
+                    <a:graphicFrameLocks xmlns:a="http://schemas.openxmlformats.org/drawingml/2006/main" noChangeAspect="1"/>
+                  </wp:cNvGraphicFramePr>
+                  <a:graphic xmlns:a="http://schemas.openxmlformats.org/drawingml/2006/main">
+                    <a:graphicData uri="http://schemas.openxmlformats.org/drawingml/2006/picture">
+                      <pic:pic xmlns:pic="http://schemas.openxmlformats.org/drawingml/2006/picture">
+                        <pic:nvPicPr>
+                          <pic:cNvPr id="0" name="link.jpg"/>
+                          <pic:cNvPicPr/>
+                        </pic:nvPicPr>
+                        <pic:blipFill>
+                          <a:blip r:embed="rId8" cstate="print"/>
+                          <a:stretch>
+                            <a:fillRect/>
+                          </a:stretch>
+                        </pic:blipFill>
+                        <pic:spPr>
+                          <a:xfrm>
+                            <a:off x="0" y="0"/>
+                            <a:ext cx="193675" cy="189230"/>
+                          </a:xfrm>
+                          <a:prstGeom prst="rect">
+                            <a:avLst/>
+                          </a:prstGeom>
+                        </pic:spPr>
+                      </pic:pic>
+                    </a:graphicData>
+                  </a:graphic>
+                </wp:anchor>
+              </w:drawing>
+            </w:r>
+            <w:hyperlink r:id="rId18" w:history="1">
+              <w:r>
+                <w:rPr>
+                  <w:rStyle w:val="Hyperlink"/>
+                  <w:lang w:val="en-US"/>
+                </w:rPr>
+                <w:t>Britannica</w:t>
+              </w:r>
+            </w:hyperlink>
+          </w:p>
+        </w:tc>
+        <w:tc>
+          <w:tcPr>
+            <w:tcW w:w="1250" w:type="pct"/>
+            <w:vAlign w:val="center"/>
+          </w:tcPr>
+          <w:p>
+            <w:pPr>
+              <w:cnfStyle w:val="000000100000"/>
+              <w:rPr>
+                <w:lang w:val="en-US"/>
+              </w:rPr>
+            </w:pPr>
+            <w:r>
+              <w:rPr>
+                <w:noProof/>
+                <w:lang w:eastAsia="hr-HR"/>
+              </w:rPr>
+              <w:drawing>
+                <wp:anchor distT="0" distB="0" distL="114300" distR="114300" simplePos="0" relativeHeight="251655168" behindDoc="0" locked="0" layoutInCell="1" allowOverlap="1">
+                  <wp:simplePos x="5341548" y="1733909"/>
+                  <wp:positionH relativeFrom="margin">
+                    <wp:align>left</wp:align>
+                  </wp:positionH>
+                  <wp:positionV relativeFrom="margin">
+                    <wp:align>top</wp:align>
+                  </wp:positionV>
+                  <wp:extent cx="240749" cy="241540"/>
+                  <wp:effectExtent l="19050" t="0" r="6901" b="0"/>
+                  <wp:wrapSquare wrapText="bothSides"/>
+                  <wp:docPr id="11" name="Picture 1" descr="email.jpg"/>
+                  <wp:cNvGraphicFramePr>
+                    <a:graphicFrameLocks xmlns:a="http://schemas.openxmlformats.org/drawingml/2006/main" noChangeAspect="1"/>
+                  </wp:cNvGraphicFramePr>
+                  <a:graphic xmlns:a="http://schemas.openxmlformats.org/drawingml/2006/main">
+                    <a:graphicData uri="http://schemas.openxmlformats.org/drawingml/2006/picture">
+                      <pic:pic xmlns:pic="http://schemas.openxmlformats.org/drawingml/2006/picture">
+                        <pic:nvPicPr>
+                          <pic:cNvPr id="0" name="email.jpg"/>
+                          <pic:cNvPicPr/>
+                        </pic:nvPicPr>
+                        <pic:blipFill>
+                          <a:blip r:embed="rId10" cstate="print"/>
+                          <a:stretch>
+                            <a:fillRect/>
+                          </a:stretch>
+                        </pic:blipFill>
+                        <pic:spPr>
+                          <a:xfrm>
+                            <a:off x="0" y="0"/>
+                            <a:ext cx="240749" cy="241540"/>
+                          </a:xfrm>
+                          <a:prstGeom prst="rect">
+                            <a:avLst/>
+                          </a:prstGeom>
+                        </pic:spPr>
+                      </pic:pic>
+                    </a:graphicData>
+                  </a:graphic>
+                </wp:anchor>
+              </w:drawing>
+            </w:r>
+            <w:hyperlink r:id="rId19" w:history="1">
+              <w:r>
+                <w:rPr>
+                  <w:rStyle w:val="Hyperlink"/>
+                  <w:lang w:val="en-US"/>
+                </w:rPr>
+                <w:t>Biographies</w:t>
+              </w:r>
+            </w:hyperlink>
+            <w:r>
+              <w:rPr>
+                <w:rStyle w:val="EndnoteReference"/>
+                <w:lang w:val="en-US"/>
+              </w:rPr>
+              <w:endnoteReference w:id="5"/>
+            </w:r>
+          </w:p>
+        </w:tc>
+      </w:tr>
+      <w:tr>
+        <w:trPr>
+          <w:trHeight w:val="674"/>
+        </w:trPr>
+        <w:tc>
+          <w:tcPr>
+            <w:cnfStyle w:val="001000000000"/>
+            <w:tcW w:w="1434" w:type="pct"/>
+            <w:vAlign w:val="center"/>
+          </w:tcPr>
+          <w:p>
+            <w:pPr>
+              <w:rPr>
+                <w:lang w:val="en-US"/>
+              </w:rPr>
+            </w:pPr>
+            <w:r>
+              <w:rPr>
+                <w:lang w:val="en-US"/>
+              </w:rPr>
+              <w:pict>
+                <v:shapetype id="_xa1603911-56de-4b3c-a751-2b4ccaffe132" o:spid="_x0000_m1031" coordsize="21600,21600" o:spt="136" adj="10800" path="m@7,l@8,m@5,21600l@6,21600e">
+                  <v:formulas>
+                    <v:f eqn="sum #0 0 10800"/>
+                    <v:f eqn="prod #0 2 1"/>
+                    <v:f eqn="sum 21600 0 @1"/>
+                    <v:f eqn="sum 0 0 @2"/>
+                    <v:f eqn="sum 21600 0 @3"/>
+                    <v:f eqn="if @0 @3 0"/>
+                    <v:f eqn="if @0 21600 @1"/>
+                    <v:f eqn="if @0 0 @2"/>
+                    <v:f eqn="if @0 @4 21600"/>
+                    <v:f eqn="mid @5 @6"/>
+                    <v:f eqn="mid @8 @5"/>
+                    <v:f eqn="mid @7 @8"/>
+                    <v:f eqn="mid @6 @7"/>
+                    <v:f eqn="sum @6 0 @5"/>
+                  </v:formulas>
+                  <v:path textpathok="t" o:connecttype="custom" o:connectlocs="@9,0;@10,10800;@11,21600;@12,10800" o:connectangles="270,180,90,0"/>
+                  <v:textpath on="t" fitshape="t"/>
+                  <v:handles>
+                    <v:h position="#0,bottomRight" xrange="6629,14971"/>
+                  </v:handles>
+                  <o:lock v:ext="edit" text="t" shapetype="t"/>
+                </v:shapetype>
+              </w:pict>
+            </w:r>
+            <w:r>
+              <w:rPr>
+                <w:b w:val="0"/>
+                <w:bCs w:val="0"/>
+                <w:lang w:val="en-US"/>
+              </w:rPr>
+            </w:r>
+            <w:r>
+              <w:rPr>
+                <w:b w:val="0"/>
+                <w:bCs w:val="0"/>
+                <w:lang w:val="en-US"/>
+              </w:rPr>
+              <w:pict>
+                <v:shape id="_x0fed71e5-2de9-43bc-9d85-3b38e42a2bab" o:spid="_x0000_s1030" type="#_xa1603911-56de-4b3c-a751-2b4ccaffe132" style="width:175pt;height:20.1pt;mso-left-percent:-10001;mso-top-percent:-10001;mso-position-horizontal:absolute;mso-position-horizontal-relative:char;mso-position-vertical:absolute;mso-position-vertical-relative:line;mso-left-percent:-10001;mso-top-percent:-10001" o:allowoverlap="t">
+                  <v:shadow type="single" color="#868686"/>
+                  <v:textpath on="t" style="font-family:&quot;Arial Black&quot;;font-size:14pt;font-weight:bold;v-text-kern:t" fitshape="t" trim="t" fitpath="t" string="The Industrial Revolution"/>
+                  <o:lock v:ext="edit" rotation="f" position="f"/>
+                </v:shape>
+              </w:pict>
+            </w:r>
+            <w:r>
+              <w:rPr>
+                <w:rStyle w:val="FootnoteReference"/>
+                <w:b w:val="0"/>
+                <w:bCs w:val="0"/>
+                <w:lang w:val="en-US"/>
+              </w:rPr>
+              <w:footnoteReference w:id="6"/>
+            </w:r>
+          </w:p>
+        </w:tc>
+        <w:tc>
+          <w:tcPr>
+            <w:tcW w:w="897" w:type="pct"/>
+            <w:vAlign w:val="center"/>
+          </w:tcPr>
+          <w:p>
+            <w:pPr>
+              <w:cnfStyle w:val="000000000000"/>
+              <w:rPr>
+                <w:lang w:val="en-US"/>
+              </w:rPr>
+            </w:pPr>
+            <w:r>
+              <w:rPr>
+                <w:lang w:val="en-US"/>
+              </w:rPr>
+              <w:t>1780</w:t>
+            </w:r>
+          </w:p>
+        </w:tc>
+        <w:tc>
+          <w:tcPr>
+            <w:tcW w:w="1419" w:type="pct"/>
+            <w:vAlign w:val="center"/>
+          </w:tcPr>
+          <w:p>
+            <w:pPr>
+              <w:jc w:val="center"/>
+              <w:cnfStyle w:val="000000000000"/>
+              <w:rPr>
+                <w:lang w:val="en-US"/>
+              </w:rPr>
+            </w:pPr>
+            <w:r>
+              <w:rPr>
+                <w:noProof/>
+                <w:lang w:eastAsia="hr-HR"/>
+              </w:rPr>
+              <w:drawing>
+                <wp:anchor distT="0" distB="0" distL="114300" distR="114300" simplePos="0" relativeHeight="251648000" behindDoc="0" locked="0" layoutInCell="1" allowOverlap="1">
+                  <wp:simplePos x="3995827" y="1733909"/>
+                  <wp:positionH relativeFrom="margin">
+                    <wp:posOffset>19050</wp:posOffset>
+                  </wp:positionH>
+                  <wp:positionV relativeFrom="margin">
+                    <wp:posOffset>-635</wp:posOffset>
+                  </wp:positionV>
+                  <wp:extent cx="193675" cy="189230"/>
+                  <wp:effectExtent l="19050" t="0" r="0" b="0"/>
+                  <wp:wrapSquare wrapText="bothSides"/>
+                  <wp:docPr id="12" name="Picture 0" descr="link.jpg"/>
+                  <wp:cNvGraphicFramePr>
+                    <a:graphicFrameLocks xmlns:a="http://schemas.openxmlformats.org/drawingml/2006/main" noChangeAspect="1"/>
+                  </wp:cNvGraphicFramePr>
+                  <a:graphic xmlns:a="http://schemas.openxmlformats.org/drawingml/2006/main">
+                    <a:graphicData uri="http://schemas.openxmlformats.org/drawingml/2006/picture">
+                      <pic:pic xmlns:pic="http://schemas.openxmlformats.org/drawingml/2006/picture">
+                        <pic:nvPicPr>
+                          <pic:cNvPr id="0" name="link.jpg"/>
+                          <pic:cNvPicPr/>
+                        </pic:nvPicPr>
+                        <pic:blipFill>
+                          <a:blip r:embed="rId8" cstate="print"/>
+                          <a:stretch>
+                            <a:fillRect/>
+                          </a:stretch>
+                        </pic:blipFill>
+                        <pic:spPr>
+                          <a:xfrm>
+                            <a:off x="0" y="0"/>
+                            <a:ext cx="193675" cy="189230"/>
+                          </a:xfrm>
+                          <a:prstGeom prst="rect">
+                            <a:avLst/>
+                          </a:prstGeom>
+                        </pic:spPr>
+                      </pic:pic>
+                    </a:graphicData>
+                  </a:graphic>
+                </wp:anchor>
+              </w:drawing>
+            </w:r>
+            <w:hyperlink r:id="rId20" w:history="1">
+              <w:r>
+                <w:rPr>
+                  <w:rStyle w:val="Hyperlink"/>
+                  <w:lang w:val="en-US"/>
+                </w:rPr>
+                <w:t>History</w:t>
+              </w:r>
+            </w:hyperlink>
+          </w:p>
+        </w:tc>
+        <w:tc>
+          <w:tcPr>
+            <w:tcW w:w="1250" w:type="pct"/>
+            <w:vAlign w:val="center"/>
+          </w:tcPr>
+          <w:p>
+            <w:pPr>
+              <w:cnfStyle w:val="000000000000"/>
+              <w:rPr>
+                <w:lang w:val="en-US"/>
+              </w:rPr>
+            </w:pPr>
+            <w:r>
+              <w:rPr>
+                <w:noProof/>
+                <w:lang w:eastAsia="hr-HR"/>
+              </w:rPr>
+              <w:drawing>
+                <wp:anchor distT="0" distB="0" distL="114300" distR="114300" simplePos="0" relativeHeight="251656192" behindDoc="0" locked="0" layoutInCell="1" allowOverlap="1">
+                  <wp:simplePos x="5341548" y="1733909"/>
+                  <wp:positionH relativeFrom="margin">
+                    <wp:align>left</wp:align>
+                  </wp:positionH>
+                  <wp:positionV relativeFrom="margin">
+                    <wp:align>top</wp:align>
+                  </wp:positionV>
+                  <wp:extent cx="240749" cy="241540"/>
+                  <wp:effectExtent l="19050" t="0" r="6901" b="0"/>
+                  <wp:wrapSquare wrapText="bothSides"/>
+                  <wp:docPr id="13" name="Picture 1" descr="email.jpg"/>
+                  <wp:cNvGraphicFramePr>
+                    <a:graphicFrameLocks xmlns:a="http://schemas.openxmlformats.org/drawingml/2006/main" noChangeAspect="1"/>
+                  </wp:cNvGraphicFramePr>
+                  <a:graphic xmlns:a="http://schemas.openxmlformats.org/drawingml/2006/main">
+                    <a:graphicData uri="http://schemas.openxmlformats.org/drawingml/2006/picture">
+                      <pic:pic xmlns:pic="http://schemas.openxmlformats.org/drawingml/2006/picture">
+                        <pic:nvPicPr>
+                          <pic:cNvPr id="0" name="email.jpg"/>
+                          <pic:cNvPicPr/>
+                        </pic:nvPicPr>
+                        <pic:blipFill>
+                          <a:blip r:embed="rId10" cstate="print"/>
+                          <a:stretch>
+                            <a:fillRect/>
+                          </a:stretch>
+                        </pic:blipFill>
+                        <pic:spPr>
+                          <a:xfrm>
+                            <a:off x="0" y="0"/>
+                            <a:ext cx="240749" cy="241540"/>
+                          </a:xfrm>
+                          <a:prstGeom prst="rect">
+                            <a:avLst/>
+                          </a:prstGeom>
+                        </pic:spPr>
+                      </pic:pic>
+                    </a:graphicData>
+                  </a:graphic>
+                </wp:anchor>
+              </w:drawing>
+            </w:r>
+            <w:hyperlink r:id="rId21" w:history="1">
+              <w:r>
+                <w:rPr>
+                  <w:rStyle w:val="Hyperlink"/>
+                  <w:lang w:val="en-US"/>
+                </w:rPr>
+                <w:t>Industrial Revolution</w:t>
+              </w:r>
+            </w:hyperlink>
+            <w:r>
+              <w:rPr>
+                <w:rStyle w:val="EndnoteReference"/>
+                <w:lang w:val="en-US"/>
+              </w:rPr>
+              <w:endnoteReference w:id="6"/>
+            </w:r>
+          </w:p>
+        </w:tc>
+      </w:tr>
+      <w:tr>
+        <w:trPr>
+          <w:cnfStyle w:val="000000100000"/>
+          <w:trHeight w:val="674"/>
+        </w:trPr>
+        <w:tc>
+          <w:tcPr>
+            <w:cnfStyle w:val="001000000000"/>
+            <w:tcW w:w="1434" w:type="pct"/>
+            <w:vAlign w:val="center"/>
+          </w:tcPr>
+          <w:p>
+            <w:pPr>
+              <w:rPr>
+                <w:lang w:val="en-US"/>
+              </w:rPr>
+            </w:pPr>
+            <w:r>
+              <w:rPr>
+                <w:lang w:val="en-US"/>
+              </w:rPr>
+              <w:lastRenderedPageBreak/>
+              <w:pict>
+                <v:shapetype id="_x903c98e1-1e43-4659-b9ef-3debd7d772b3" o:spid="_x0000_m1029" coordsize="21600,21600" o:spt="136" adj="10800" path="m@7,l@8,m@5,21600l@6,21600e">
+                  <v:formulas>
+                    <v:f eqn="sum #0 0 10800"/>
+                    <v:f eqn="prod #0 2 1"/>
+                    <v:f eqn="sum 21600 0 @1"/>
+                    <v:f eqn="sum 0 0 @2"/>
+                    <v:f eqn="sum 21600 0 @3"/>
+                    <v:f eqn="if @0 @3 0"/>
+                    <v:f eqn="if @0 21600 @1"/>
+                    <v:f eqn="if @0 0 @2"/>
+                    <v:f eqn="if @0 @4 21600"/>
+                    <v:f eqn="mid @5 @6"/>
+                    <v:f eqn="mid @8 @5"/>
+                    <v:f eqn="mid @7 @8"/>
+                    <v:f eqn="mid @6 @7"/>
+                    <v:f eqn="sum @6 0 @5"/>
+                  </v:formulas>
+                  <v:path textpathok="t" o:connecttype="custom" o:connectlocs="@9,0;@10,10800;@11,21600;@12,10800" o:connectangles="270,180,90,0"/>
+                  <v:textpath on="t" fitshape="t"/>
+                  <v:handles>
+                    <v:h position="#0,bottomRight" xrange="6629,14971"/>
+                  </v:handles>
+                  <o:lock v:ext="edit" text="t" shapetype="t"/>
+                </v:shapetype>
+              </w:pict>
+            </w:r>
+            <w:r>
+              <w:rPr>
+                <w:b w:val="0"/>
+                <w:bCs w:val="0"/>
+                <w:lang w:val="en-US"/>
+              </w:rPr>
+            </w:r>
+            <w:r>
+              <w:rPr>
+                <w:b w:val="0"/>
+                <w:bCs w:val="0"/>
+                <w:lang w:val="en-US"/>
+              </w:rPr>
+              <w:pict>
+                <v:shape id="_xda3fc1be-12b9-431a-aa64-7f762c6e3a7f" o:spid="_x0000_s1028" type="#_x903c98e1-1e43-4659-b9ef-3debd7d772b3" style="width:175pt;height:20.1pt;mso-left-percent:-10001;mso-top-percent:-10001;mso-position-horizontal:absolute;mso-position-horizontal-relative:char;mso-position-vertical:absolute;mso-position-vertical-relative:line;mso-left-percent:-10001;mso-top-percent:-10001" o:allowoverlap="t">
+                  <v:shadow type="single" color="#868686"/>
+                  <v:textpath on="t" style="font-family:&quot;Arial Black&quot;;font-size:14pt;font-weight:bold;v-text-kern:t" fitshape="t" trim="t" fitpath="t" string="Apollo 11"/>
+                  <o:lock v:ext="edit" rotation="f" position="f"/>
+                </v:shape>
+              </w:pict>
+            </w:r>
+            <w:r>
+              <w:rPr>
+                <w:rStyle w:val="FootnoteReference"/>
+                <w:b w:val="0"/>
+                <w:bCs w:val="0"/>
+                <w:lang w:val="en-US"/>
+              </w:rPr>
+              <w:footnoteReference w:id="7"/>
+            </w:r>
+          </w:p>
+        </w:tc>
+        <w:tc>
+          <w:tcPr>
+            <w:tcW w:w="897" w:type="pct"/>
+            <w:vAlign w:val="center"/>
+          </w:tcPr>
+          <w:p>
+            <w:pPr>
+              <w:cnfStyle w:val="000000100000"/>
+              <w:rPr>
+                <w:lang w:val="en-US"/>
+              </w:rPr>
+            </w:pPr>
+            <w:r>
+              <w:rPr>
+                <w:lang w:val="en-US"/>
+              </w:rPr>
+              <w:t>25.5.1961.</w:t>
+            </w:r>
+          </w:p>
+        </w:tc>
+        <w:tc>
+          <w:tcPr>
+            <w:tcW w:w="1419" w:type="pct"/>
+            <w:vAlign w:val="center"/>
+          </w:tcPr>
+          <w:p>
+            <w:pPr>
+              <w:jc w:val="center"/>
+              <w:cnfStyle w:val="000000100000"/>
+              <w:rPr>
+                <w:lang w:val="en-US"/>
+              </w:rPr>
+            </w:pPr>
+            <w:r>
+              <w:rPr>
+                <w:noProof/>
+                <w:lang w:eastAsia="hr-HR"/>
+              </w:rPr>
+              <w:drawing>
+                <wp:anchor distT="0" distB="0" distL="114300" distR="114300" simplePos="0" relativeHeight="251649024" behindDoc="0" locked="0" layoutInCell="1" allowOverlap="1">
+                  <wp:simplePos x="3995827" y="1733909"/>
+                  <wp:positionH relativeFrom="margin">
+                    <wp:posOffset>19050</wp:posOffset>
+                  </wp:positionH>
+                  <wp:positionV relativeFrom="margin">
+                    <wp:posOffset>-635</wp:posOffset>
+                  </wp:positionV>
+                  <wp:extent cx="193675" cy="189230"/>
+                  <wp:effectExtent l="19050" t="0" r="0" b="0"/>
+                  <wp:wrapSquare wrapText="bothSides"/>
+                  <wp:docPr id="14" name="Picture 0" descr="link.jpg"/>
+                  <wp:cNvGraphicFramePr>
+                    <a:graphicFrameLocks xmlns:a="http://schemas.openxmlformats.org/drawingml/2006/main" noChangeAspect="1"/>
+                  </wp:cNvGraphicFramePr>
+                  <a:graphic xmlns:a="http://schemas.openxmlformats.org/drawingml/2006/main">
+                    <a:graphicData uri="http://schemas.openxmlformats.org/drawingml/2006/picture">
+                      <pic:pic xmlns:pic="http://schemas.openxmlformats.org/drawingml/2006/picture">
+                        <pic:nvPicPr>
+                          <pic:cNvPr id="0" name="link.jpg"/>
+                          <pic:cNvPicPr/>
+                        </pic:nvPicPr>
+                        <pic:blipFill>
+                          <a:blip r:embed="rId8" cstate="print"/>
+                          <a:stretch>
+                            <a:fillRect/>
+                          </a:stretch>
+                        </pic:blipFill>
+                        <pic:spPr>
+                          <a:xfrm>
+                            <a:off x="0" y="0"/>
+                            <a:ext cx="193675" cy="189230"/>
+                          </a:xfrm>
+                          <a:prstGeom prst="rect">
+                            <a:avLst/>
+                          </a:prstGeom>
+                        </pic:spPr>
+                      </pic:pic>
+                    </a:graphicData>
+                  </a:graphic>
+                </wp:anchor>
+              </w:drawing>
+            </w:r>
+            <w:hyperlink r:id="rId22" w:history="1">
+              <w:r>
+                <w:rPr>
+                  <w:rStyle w:val="Hyperlink"/>
+                  <w:lang w:val="en-US"/>
+                </w:rPr>
+                <w:t>NASA</w:t>
+              </w:r>
+            </w:hyperlink>
+          </w:p>
+        </w:tc>
+        <w:tc>
+          <w:tcPr>
+            <w:tcW w:w="1250" w:type="pct"/>
+            <w:vAlign w:val="center"/>
+          </w:tcPr>
+          <w:p>
+            <w:pPr>
+              <w:cnfStyle w:val="000000100000"/>
+              <w:rPr>
+                <w:lang w:val="en-US"/>
+              </w:rPr>
+            </w:pPr>
+            <w:r>
+              <w:rPr>
+                <w:noProof/>
+                <w:lang w:eastAsia="hr-HR"/>
+              </w:rPr>
+              <w:drawing>
+                <wp:anchor distT="0" distB="0" distL="114300" distR="114300" simplePos="0" relativeHeight="251657216" behindDoc="0" locked="0" layoutInCell="1" allowOverlap="1">
+                  <wp:simplePos x="5341548" y="1733909"/>
+                  <wp:positionH relativeFrom="margin">
+                    <wp:align>left</wp:align>
+                  </wp:positionH>
+                  <wp:positionV relativeFrom="margin">
+                    <wp:align>top</wp:align>
+                  </wp:positionV>
+                  <wp:extent cx="240749" cy="241540"/>
+                  <wp:effectExtent l="19050" t="0" r="6901" b="0"/>
+                  <wp:wrapSquare wrapText="bothSides"/>
+                  <wp:docPr id="15" name="Picture 1" descr="email.jpg"/>
+                  <wp:cNvGraphicFramePr>
+                    <a:graphicFrameLocks xmlns:a="http://schemas.openxmlformats.org/drawingml/2006/main" noChangeAspect="1"/>
+                  </wp:cNvGraphicFramePr>
+                  <a:graphic xmlns:a="http://schemas.openxmlformats.org/drawingml/2006/main">
+                    <a:graphicData uri="http://schemas.openxmlformats.org/drawingml/2006/picture">
+                      <pic:pic xmlns:pic="http://schemas.openxmlformats.org/drawingml/2006/picture">
+                        <pic:nvPicPr>
+                          <pic:cNvPr id="0" name="email.jpg"/>
+                          <pic:cNvPicPr/>
+                        </pic:nvPicPr>
+                        <pic:blipFill>
+                          <a:blip r:embed="rId10" cstate="print"/>
+                          <a:stretch>
+                            <a:fillRect/>
+                          </a:stretch>
+                        </pic:blipFill>
+                        <pic:spPr>
+                          <a:xfrm>
+                            <a:off x="0" y="0"/>
+                            <a:ext cx="240749" cy="241540"/>
+                          </a:xfrm>
+                          <a:prstGeom prst="rect">
+                            <a:avLst/>
+                          </a:prstGeom>
+                        </pic:spPr>
+                      </pic:pic>
+                    </a:graphicData>
+                  </a:graphic>
+                </wp:anchor>
+              </w:drawing>
+            </w:r>
+            <w:hyperlink r:id="rId23" w:history="1">
+              <w:r>
+                <w:rPr>
+                  <w:rStyle w:val="Hyperlink"/>
+                  <w:lang w:val="en-US"/>
+                </w:rPr>
+                <w:t>Contact NASA</w:t>
+              </w:r>
+            </w:hyperlink>
+            <w:r>
+              <w:rPr>
+                <w:rStyle w:val="EndnoteReference"/>
+                <w:lang w:val="en-US"/>
+              </w:rPr>
+              <w:endnoteReference w:id="7"/>
+            </w:r>
+          </w:p>
+        </w:tc>
+      </w:tr>
+      <w:tr>
+        <w:trPr>
+          <w:trHeight w:val="674"/>
+        </w:trPr>
+        <w:tc>
+          <w:tcPr>
+            <w:cnfStyle w:val="001000000000"/>
+            <w:tcW w:w="1434" w:type="pct"/>
+            <w:vAlign w:val="center"/>
+          </w:tcPr>
+          <w:p>
+            <w:pPr>
+              <w:rPr>
+                <w:lang w:val="en-US"/>
+              </w:rPr>
+            </w:pPr>
+            <w:r>
+              <w:rPr>
+                <w:lang w:val="en-US"/>
+              </w:rPr>
+              <w:pict>
+                <v:shapetype id="_x4ebca6b4-8f72-42c6-8e5e-a9c560fad48d" o:spid="_x0000_m1027" coordsize="21600,21600" o:spt="136" adj="10800" path="m@7,l@8,m@5,21600l@6,21600e">
+                  <v:formulas>
+                    <v:f eqn="sum #0 0 10800"/>
+                    <v:f eqn="prod #0 2 1"/>
+                    <v:f eqn="sum 21600 0 @1"/>
+                    <v:f eqn="sum 0 0 @2"/>
+                    <v:f eqn="sum 21600 0 @3"/>
+                    <v:f eqn="if @0 @3 0"/>
+                    <v:f eqn="if @0 21600 @1"/>
+                    <v:f eqn="if @0 0 @2"/>
+                    <v:f eqn="if @0 @4 21600"/>
+                    <v:f eqn="mid @5 @6"/>
+                    <v:f eqn="mid @8 @5"/>
+                    <v:f eqn="mid @7 @8"/>
+                    <v:f eqn="mid @6 @7"/>
+                    <v:f eqn="sum @6 0 @5"/>
+                  </v:formulas>
+                  <v:path textpathok="t" o:connecttype="custom" o:connectlocs="@9,0;@10,10800;@11,21600;@12,10800" o:connectangles="270,180,90,0"/>
+                  <v:textpath on="t" fitshape="t"/>
+                  <v:handles>
+                    <v:h position="#0,bottomRight" xrange="6629,14971"/>
+                  </v:handles>
+                  <o:lock v:ext="edit" text="t" shapetype="t"/>
+                </v:shapetype>
+              </w:pict>
+            </w:r>
+            <w:r>
+              <w:rPr>
+                <w:b w:val="0"/>
+                <w:bCs w:val="0"/>
+                <w:lang w:val="en-US"/>
+              </w:rPr>
+            </w:r>
+            <w:r>
+              <w:rPr>
+                <w:b w:val="0"/>
+                <w:bCs w:val="0"/>
+                <w:lang w:val="en-US"/>
+              </w:rPr>
+              <w:pict>
+                <v:shape id="_xc9a2e957-a42d-4c1c-bcfc-8a754d0f6f1e" o:spid="_x0000_s1026" type="#_x4ebca6b4-8f72-42c6-8e5e-a9c560fad48d" style="width:175pt;height:20.1pt;mso-left-percent:-10001;mso-top-percent:-10001;mso-position-horizontal:absolute;mso-position-horizontal-relative:char;mso-position-vertical:absolute;mso-position-vertical-relative:line;mso-left-percent:-10001;mso-top-percent:-10001" o:allowoverlap="t">
+                  <v:shadow type="single" color="#868686"/>
+                  <v:textpath on="t" style="font-family:&quot;Arial Black&quot;;font-size:14pt;font-weight:bold;v-text-kern:t" fitshape="t" trim="t" fitpath="t" string="ARPANET"/>
+                  <o:lock v:ext="edit" rotation="f" position="f"/>
+                </v:shape>
+              </w:pict>
+            </w:r>
+            <w:r>
+              <w:rPr>
+                <w:rStyle w:val="FootnoteReference"/>
+                <w:b w:val="0"/>
+                <w:bCs w:val="0"/>
+                <w:lang w:val="en-US"/>
+              </w:rPr>
+              <w:footnoteReference w:id="8"/>
+            </w:r>
+          </w:p>
+        </w:tc>
+        <w:tc>
+          <w:tcPr>
+            <w:tcW w:w="897" w:type="pct"/>
+            <w:vAlign w:val="center"/>
+          </w:tcPr>
+          <w:p>
+            <w:pPr>
+              <w:cnfStyle w:val="000000000000"/>
+              <w:rPr>
+                <w:lang w:val="en-US"/>
+              </w:rPr>
+            </w:pPr>
+            <w:r>
+              <w:rPr>
+                <w:lang w:val="en-US"/>
+              </w:rPr>
+              <w:t>1969</w:t>
+            </w:r>
+          </w:p>
+        </w:tc>
+        <w:tc>
+          <w:tcPr>
+            <w:tcW w:w="1419" w:type="pct"/>
+            <w:vAlign w:val="center"/>
+          </w:tcPr>
+          <w:p>
+            <w:pPr>
+              <w:jc w:val="center"/>
+              <w:cnfStyle w:val="000000000000"/>
+              <w:rPr>
+                <w:lang w:val="en-US"/>
+              </w:rPr>
+            </w:pPr>
+            <w:r>
+              <w:rPr>
+                <w:noProof/>
+                <w:lang w:eastAsia="hr-HR"/>
+              </w:rPr>
+              <w:drawing>
+                <wp:anchor distT="0" distB="0" distL="114300" distR="114300" simplePos="0" relativeHeight="251650048" behindDoc="0" locked="0" layoutInCell="1" allowOverlap="1">
+                  <wp:simplePos x="3995827" y="1733909"/>
+                  <wp:positionH relativeFrom="margin">
+                    <wp:posOffset>19050</wp:posOffset>
+                  </wp:positionH>
+                  <wp:positionV relativeFrom="margin">
+                    <wp:posOffset>-635</wp:posOffset>
+                  </wp:positionV>
+                  <wp:extent cx="193675" cy="189230"/>
+                  <wp:effectExtent l="19050" t="0" r="0" b="0"/>
+                  <wp:wrapSquare wrapText="bothSides"/>
+                  <wp:docPr id="16" name="Picture 0" descr="link.jpg"/>
+                  <wp:cNvGraphicFramePr>
+                    <a:graphicFrameLocks xmlns:a="http://schemas.openxmlformats.org/drawingml/2006/main" noChangeAspect="1"/>
+                  </wp:cNvGraphicFramePr>
+                  <a:graphic xmlns:a="http://schemas.openxmlformats.org/drawingml/2006/main">
+                    <a:graphicData uri="http://schemas.openxmlformats.org/drawingml/2006/picture">
+                      <pic:pic xmlns:pic="http://schemas.openxmlformats.org/drawingml/2006/picture">
+                        <pic:nvPicPr>
+                          <pic:cNvPr id="0" name="link.jpg"/>
+                          <pic:cNvPicPr/>
+                        </pic:nvPicPr>
+                        <pic:blipFill>
+                          <a:blip r:embed="rId8" cstate="print"/>
+                          <a:stretch>
+                            <a:fillRect/>
+                          </a:stretch>
+                        </pic:blipFill>
+                        <pic:spPr>
+                          <a:xfrm>
+                            <a:off x="0" y="0"/>
+                            <a:ext cx="193675" cy="189230"/>
+                          </a:xfrm>
+                          <a:prstGeom prst="rect">
+                            <a:avLst/>
+                          </a:prstGeom>
+                        </pic:spPr>
+                      </pic:pic>
+                    </a:graphicData>
+                  </a:graphic>
+                </wp:anchor>
+              </w:drawing>
+            </w:r>
+            <w:hyperlink r:id="rId24" w:history="1">
+              <w:r>
+                <w:rPr>
+                  <w:rStyle w:val="Hyperlink"/>
+                  <w:lang w:val="en-US"/>
+                </w:rPr>
+                <w:t>DARPA</w:t>
+              </w:r>
+            </w:hyperlink>
+          </w:p>
+        </w:tc>
+        <w:tc>
+          <w:tcPr>
+            <w:tcW w:w="1250" w:type="pct"/>
+            <w:vAlign w:val="center"/>
+          </w:tcPr>
+          <w:p>
+            <w:pPr>
+              <w:cnfStyle w:val="000000000000"/>
+              <w:rPr>
+                <w:lang w:val="en-US"/>
+              </w:rPr>
+            </w:pPr>
+            <w:r>
+              <w:rPr>
+                <w:noProof/>
+                <w:lang w:eastAsia="hr-HR"/>
+              </w:rPr>
+              <w:drawing>
+                <wp:anchor distT="0" distB="0" distL="114300" distR="114300" simplePos="0" relativeHeight="251658240" behindDoc="0" locked="0" layoutInCell="1" allowOverlap="1">
+                  <wp:simplePos x="5341548" y="1733909"/>
+                  <wp:positionH relativeFrom="margin">
+                    <wp:align>left</wp:align>
+                  </wp:positionH>
+                  <wp:positionV relativeFrom="margin">
+                    <wp:align>top</wp:align>
+                  </wp:positionV>
+                  <wp:extent cx="240749" cy="241540"/>
+                  <wp:effectExtent l="19050" t="0" r="6901" b="0"/>
+                  <wp:wrapSquare wrapText="bothSides"/>
+                  <wp:docPr id="17" name="Picture 1" descr="email.jpg"/>
+                  <wp:cNvGraphicFramePr>
+                    <a:graphicFrameLocks xmlns:a="http://schemas.openxmlformats.org/drawingml/2006/main" noChangeAspect="1"/>
+                  </wp:cNvGraphicFramePr>
+                  <a:graphic xmlns:a="http://schemas.openxmlformats.org/drawingml/2006/main">
+                    <a:graphicData uri="http://schemas.openxmlformats.org/drawingml/2006/picture">
+                      <pic:pic xmlns:pic="http://schemas.openxmlformats.org/drawingml/2006/picture">
+                        <pic:nvPicPr>
+                          <pic:cNvPr id="0" name="email.jpg"/>
+                          <pic:cNvPicPr/>
+                        </pic:nvPicPr>
+                        <pic:blipFill>
+                          <a:blip r:embed="rId10" cstate="print"/>
+                          <a:stretch>
+                            <a:fillRect/>
+                          </a:stretch>
+                        </pic:blipFill>
+                        <pic:spPr>
+                          <a:xfrm>
+                            <a:off x="0" y="0"/>
+                            <a:ext cx="240749" cy="241540"/>
+                          </a:xfrm>
+                          <a:prstGeom prst="rect">
+                            <a:avLst/>
+                          </a:prstGeom>
+                        </pic:spPr>
+                      </pic:pic>
+                    </a:graphicData>
+                  </a:graphic>
+                </wp:anchor>
+              </w:drawing>
+            </w:r>
+            <w:hyperlink r:id="rId25" w:history="1">
+              <w:r>
+                <w:rPr>
+                  <w:rStyle w:val="Hyperlink"/>
+                  <w:lang w:val="en-US"/>
+                </w:rPr>
+                <w:t>Media</w:t>
+              </w:r>
+            </w:hyperlink>
+            <w:r>
+              <w:rPr>
+                <w:rStyle w:val="EndnoteReference"/>
+                <w:lang w:val="en-US"/>
+              </w:rPr>
+              <w:endnoteReference w:id="8"/>
             </w:r>
           </w:p>
         </w:tc>
@@ -856,13 +2251,14 @@
           <w:lang w:val="en-US"/>
         </w:rPr>
       </w:pPr>
-    </w:p>
-    <w:p>
-      <w:pPr>
-        <w:rPr>
-          <w:lang w:val="en-US"/>
-        </w:rPr>
-      </w:pPr>
+      <w:r>
+        <w:rPr>
+          <w:sz w:val="24"/>
+          <w:szCs w:val="24"/>
+          <w:lang w:val="en-US"/>
+        </w:rPr>
+        <w:br/>
+      </w:r>
       <w:r>
         <w:rPr>
           <w:lang w:val="en-US"/>
@@ -894,13 +2290,33 @@
           <w:lang w:val="en-US"/>
         </w:rPr>
       </w:pPr>
+      <w:hyperlink r:id="rId26" w:history="1">
+        <w:r>
+          <w:rPr>
+            <w:rStyle w:val="Hyperlink"/>
+          </w:rPr>
+          <w:t>http://templater.info/</w:t>
+        </w:r>
+      </w:hyperlink>
       <w:r>
         <w:rPr>
           <w:lang w:val="en-US"/>
         </w:rPr>
         <w:t xml:space="preserve"> </w:t>
       </w:r>
-      <w:hyperlink r:id="rId16" w:history="1">
+    </w:p>
+    <w:p>
+      <w:pPr>
+        <w:pStyle w:val="ListParagraph"/>
+        <w:numPr>
+          <w:ilvl w:val="0"/>
+          <w:numId w:val="1"/>
+        </w:numPr>
+        <w:rPr>
+          <w:lang w:val="en-US"/>
+        </w:rPr>
+      </w:pPr>
+      <w:hyperlink r:id="rId27" w:history="1">
         <w:r>
           <w:rPr>
             <w:rStyle w:val="Hyperlink"/>
@@ -911,26 +2327,6 @@
     </w:p>
     <w:p>
       <w:pPr>
-        <w:pStyle w:val="ListParagraph"/>
-        <w:numPr>
-          <w:ilvl w:val="0"/>
-          <w:numId w:val="1"/>
-        </w:numPr>
-        <w:rPr>
-          <w:lang w:val="en-US"/>
-        </w:rPr>
-      </w:pPr>
-      <w:hyperlink r:id="rId17" w:history="1">
-        <w:r>
-          <w:rPr>
-            <w:rStyle w:val="Hyperlink"/>
-          </w:rPr>
-          <w:t>http://templater.info/</w:t>
-        </w:r>
-      </w:hyperlink>
-    </w:p>
-    <w:p>
-      <w:pPr>
         <w:rPr>
           <w:lang w:val="en-US"/>
         </w:rPr>
@@ -941,7 +2337,7 @@
         </w:rPr>
         <w:t xml:space="preserve">Hyperlinks can be simulated via XML: </w:t>
       </w:r>
-      <w:hyperlink r:id="rId18" w:history="1">
+      <w:hyperlink r:id="rId28" w:history="1">
         <w:r>
           <w:rPr>
             <w:rStyle w:val="Hyperlink"/>
@@ -1016,13 +2412,7 @@
         <w:endnoteRef/>
       </w:r>
       <w:r>
-        <w:t xml:space="preserve"> </w:t>
-      </w:r>
-      <w:r>
-        <w:t xml:space="preserve">Contact </w:t>
-      </w:r>
-      <w:r>
-        <w:t>available at: vikings@league.com</w:t>
+        <w:t xml:space="preserve"> Contact available at: vikings@league.com</w:t>
       </w:r>
     </w:p>
   </w:endnote>
@@ -1041,13 +2431,102 @@
         <w:endnoteRef/>
       </w:r>
       <w:r>
-        <w:t xml:space="preserve"> </w:t>
-      </w:r>
-      <w:r>
-        <w:t xml:space="preserve">Contact </w:t>
-      </w:r>
-      <w:r>
-        <w:t>available at: history@world.com</w:t>
+        <w:t xml:space="preserve"> Contact available at: history@world.com</w:t>
+      </w:r>
+    </w:p>
+  </w:endnote>
+  <w:endnote w:id="4">
+    <w:p>
+      <w:pPr>
+        <w:pStyle w:val="EndnoteText"/>
+        <w:rPr>
+          <w:lang w:val="en-US"/>
+        </w:rPr>
+      </w:pPr>
+      <w:r>
+        <w:rPr>
+          <w:rStyle w:val="EndnoteReference"/>
+        </w:rPr>
+        <w:endnoteRef/>
+      </w:r>
+      <w:r>
+        <w:t xml:space="preserve"> Contact available at: history@world.com</w:t>
+      </w:r>
+    </w:p>
+  </w:endnote>
+  <w:endnote w:id="5">
+    <w:p>
+      <w:pPr>
+        <w:pStyle w:val="EndnoteText"/>
+        <w:rPr>
+          <w:lang w:val="en-US"/>
+        </w:rPr>
+      </w:pPr>
+      <w:r>
+        <w:rPr>
+          <w:rStyle w:val="EndnoteReference"/>
+        </w:rPr>
+        <w:endnoteRef/>
+      </w:r>
+      <w:r>
+        <w:t xml:space="preserve"> Contact available at: enquiries@britannica.co.uk</w:t>
+      </w:r>
+    </w:p>
+  </w:endnote>
+  <w:endnote w:id="6">
+    <w:p>
+      <w:pPr>
+        <w:pStyle w:val="EndnoteText"/>
+        <w:rPr>
+          <w:lang w:val="en-US"/>
+        </w:rPr>
+      </w:pPr>
+      <w:r>
+        <w:rPr>
+          <w:rStyle w:val="EndnoteReference"/>
+        </w:rPr>
+        <w:endnoteRef/>
+      </w:r>
+      <w:r>
+        <w:t xml:space="preserve"> Contact available at: revolution@history.com</w:t>
+      </w:r>
+    </w:p>
+  </w:endnote>
+  <w:endnote w:id="7">
+    <w:p>
+      <w:pPr>
+        <w:pStyle w:val="EndnoteText"/>
+        <w:rPr>
+          <w:lang w:val="en-US"/>
+        </w:rPr>
+      </w:pPr>
+      <w:r>
+        <w:rPr>
+          <w:rStyle w:val="EndnoteReference"/>
+        </w:rPr>
+        <w:endnoteRef/>
+      </w:r>
+      <w:r>
+        <w:t xml:space="preserve"> Contact available at: unknown@unknown.com</w:t>
+      </w:r>
+    </w:p>
+  </w:endnote>
+  <w:endnote w:id="8">
+    <w:p>
+      <w:pPr>
+        <w:pStyle w:val="EndnoteText"/>
+        <w:rPr>
+          <w:lang w:val="en-US"/>
+        </w:rPr>
+      </w:pPr>
+      <w:r>
+        <w:rPr>
+          <w:rStyle w:val="EndnoteReference"/>
+        </w:rPr>
+        <w:endnoteRef/>
+      </w:r>
+      <w:r>
+        <w:t xml:space="preserve"> Contact available at: outreach@darpa.mil</w:t>
       </w:r>
     </w:p>
   </w:endnote>
@@ -1110,10 +2589,10 @@
         <w:footnoteRef/>
       </w:r>
       <w:r>
-        <w:t xml:space="preserve"> </w:t>
-      </w:r>
-      <w:r>
-        <w:t>Event happened on 25.11.1066. 0:00:00. More info at: http://www.badassoftheweek.com/stamfordbridge.html</w:t>
+        <w:t xml:space="preserve"> Event happened on 25.11.1066. 0:00:00. </w:t>
+      </w:r>
+      <w:r>
+        <w:t>More info at: http://www.badassoftheweek.com/stamfordbridge.html</w:t>
       </w:r>
     </w:p>
   </w:footnote>
@@ -1132,13 +2611,117 @@
         <w:footnoteRef/>
       </w:r>
       <w:r>
-        <w:t xml:space="preserve"> </w:t>
-      </w:r>
-      <w:r>
-        <w:t xml:space="preserve">Event </w:t>
-      </w:r>
-      <w:r>
-        <w:t>happened on 28.6.1914. 0:00:00. More info at: http://en.wikipedia.org/wiki/World_War_I</w:t>
+        <w:t xml:space="preserve"> Event happened on 28.6.1914. 0:00:00. </w:t>
+      </w:r>
+      <w:r>
+        <w:t>More info at: http://en.wikipedia.org/wiki/World_War_I</w:t>
+      </w:r>
+    </w:p>
+  </w:footnote>
+  <w:footnote w:id="4">
+    <w:p>
+      <w:pPr>
+        <w:pStyle w:val="FootnoteText"/>
+        <w:rPr>
+          <w:lang w:val="en-US"/>
+        </w:rPr>
+      </w:pPr>
+      <w:r>
+        <w:rPr>
+          <w:rStyle w:val="FootnoteReference"/>
+        </w:rPr>
+        <w:footnoteRef/>
+      </w:r>
+      <w:r>
+        <w:t xml:space="preserve"> Event happened on 1.9.1939. 0:00:00. </w:t>
+      </w:r>
+      <w:r>
+        <w:t>More info at: https://en.wikipedia.org/wiki/World_War_II</w:t>
+      </w:r>
+    </w:p>
+  </w:footnote>
+  <w:footnote w:id="5">
+    <w:p>
+      <w:pPr>
+        <w:pStyle w:val="FootnoteText"/>
+        <w:rPr>
+          <w:lang w:val="en-US"/>
+        </w:rPr>
+      </w:pPr>
+      <w:r>
+        <w:rPr>
+          <w:rStyle w:val="FootnoteReference"/>
+        </w:rPr>
+        <w:footnoteRef/>
+      </w:r>
+      <w:r>
+        <w:t xml:space="preserve"> Event happened on 1440. </w:t>
+      </w:r>
+      <w:r>
+        <w:t>More info at: https://www.britannica.com/biography/Johannes-Gutenberg</w:t>
+      </w:r>
+    </w:p>
+  </w:footnote>
+  <w:footnote w:id="6">
+    <w:p>
+      <w:pPr>
+        <w:pStyle w:val="FootnoteText"/>
+        <w:rPr>
+          <w:lang w:val="en-US"/>
+        </w:rPr>
+      </w:pPr>
+      <w:r>
+        <w:rPr>
+          <w:rStyle w:val="FootnoteReference"/>
+        </w:rPr>
+        <w:footnoteRef/>
+      </w:r>
+      <w:r>
+        <w:t xml:space="preserve"> Event happened on 1780. </w:t>
+      </w:r>
+      <w:r>
+        <w:t>More info at: https://www.history.com/topics/industrial-revolution/industrial-revolution</w:t>
+      </w:r>
+    </w:p>
+  </w:footnote>
+  <w:footnote w:id="7">
+    <w:p>
+      <w:pPr>
+        <w:pStyle w:val="FootnoteText"/>
+        <w:rPr>
+          <w:lang w:val="en-US"/>
+        </w:rPr>
+      </w:pPr>
+      <w:r>
+        <w:rPr>
+          <w:rStyle w:val="FootnoteReference"/>
+        </w:rPr>
+        <w:footnoteRef/>
+      </w:r>
+      <w:r>
+        <w:t xml:space="preserve"> Event happened on 25.5.1961. 0:00:00. </w:t>
+      </w:r>
+      <w:r>
+        <w:t>More info at: https://www.nasa.gov/mission_pages/apollo/missions/apollo11.html</w:t>
+      </w:r>
+    </w:p>
+  </w:footnote>
+  <w:footnote w:id="8">
+    <w:p>
+      <w:pPr>
+        <w:pStyle w:val="FootnoteText"/>
+        <w:rPr>
+          <w:lang w:val="en-US"/>
+        </w:rPr>
+      </w:pPr>
+      <w:r>
+        <w:rPr>
+          <w:rStyle w:val="FootnoteReference"/>
+        </w:rPr>
+        <w:footnoteRef/>
+      </w:r>
+      <w:r>
+        <w:t xml:space="preserve"> Event happened on 1969. More info at: https://www.darpa.mil/about-us/timeline/arpanet</w:t>
       </w:r>
     </w:p>
   </w:footnote>
@@ -1752,6 +3335,45 @@
       <w:ind w:left="720"/>
       <w:contextualSpacing/>
     </w:pPr>
+  </w:style>
+  <w:style w:type="paragraph" w:styleId="Subtitle">
+    <w:name w:val="Subtitle"/>
+    <w:basedOn w:val="Normal"/>
+    <w:next w:val="Normal"/>
+    <w:link w:val="SubtitleChar"/>
+    <w:uiPriority w:val="11"/>
+    <w:qFormat/>
+    <w:rsid w:val="00486DCF"/>
+    <w:pPr>
+      <w:numPr>
+        <w:ilvl w:val="1"/>
+      </w:numPr>
+    </w:pPr>
+    <w:rPr>
+      <w:rFonts w:asciiTheme="majorHAnsi" w:eastAsiaTheme="majorEastAsia" w:hAnsiTheme="majorHAnsi" w:cstheme="majorBidi"/>
+      <w:i/>
+      <w:iCs/>
+      <w:color w:val="4F81BD" w:themeColor="accent1"/>
+      <w:spacing w:val="15"/>
+      <w:sz w:val="24"/>
+      <w:szCs w:val="24"/>
+    </w:rPr>
+  </w:style>
+  <w:style w:type="character" w:customStyle="1" w:styleId="SubtitleChar">
+    <w:name w:val="Subtitle Char"/>
+    <w:basedOn w:val="DefaultParagraphFont"/>
+    <w:link w:val="Subtitle"/>
+    <w:uiPriority w:val="11"/>
+    <w:rsid w:val="00486DCF"/>
+    <w:rPr>
+      <w:rFonts w:asciiTheme="majorHAnsi" w:eastAsiaTheme="majorEastAsia" w:hAnsiTheme="majorHAnsi" w:cstheme="majorBidi"/>
+      <w:i/>
+      <w:iCs/>
+      <w:color w:val="4F81BD" w:themeColor="accent1"/>
+      <w:spacing w:val="15"/>
+      <w:sz w:val="24"/>
+      <w:szCs w:val="24"/>
+    </w:rPr>
   </w:style>
 </w:styles>
 </file>
@@ -2044,7 +3666,7 @@
 </file>
 
 <file path=customXml/itemProps1.xml><?xml version="1.0" encoding="utf-8"?>
-<ds:datastoreItem xmlns:ds="http://schemas.openxmlformats.org/officeDocument/2006/customXml" ds:itemID="{71E7DCDF-4FE4-45FD-B5D2-F69620464B63}">
+<ds:datastoreItem xmlns:ds="http://schemas.openxmlformats.org/officeDocument/2006/customXml" ds:itemID="{CA1A5C29-E83A-40C7-9F35-4F1D7AC7ED5B}">
   <ds:schemaRefs>
     <ds:schemaRef ds:uri="http://schemas.openxmlformats.org/officeDocument/2006/bibliography"/>
   </ds:schemaRefs>

</xml_diff>